<commit_message>
include answers for Q4,5,7,8
</commit_message>
<xml_diff>
--- a/assgansbk.docx
+++ b/assgansbk.docx
@@ -1,12 +1,14 @@
 
 <file path=word/document.xml><?xml version="1.0" encoding="utf-8"?>
-<w:document xmlns:wpc="http://schemas.microsoft.com/office/word/2010/wordprocessingCanvas" xmlns:mo="http://schemas.microsoft.com/office/mac/office/2008/main" xmlns:mc="http://schemas.openxmlformats.org/markup-compatibility/2006" xmlns:mv="urn:schemas-microsoft-com:mac:vml" xmlns:o="urn:schemas-microsoft-com:office:office" xmlns:r="http://schemas.openxmlformats.org/officeDocument/2006/relationships" xmlns:m="http://schemas.openxmlformats.org/officeDocument/2006/math" xmlns:v="urn:schemas-microsoft-com:vml" xmlns:wp14="http://schemas.microsoft.com/office/word/2010/wordprocessingDrawing" xmlns:wp="http://schemas.openxmlformats.org/drawingml/2006/wordprocessingDrawing" xmlns:w10="urn:schemas-microsoft-com:office:word" xmlns:w="http://schemas.openxmlformats.org/wordprocessingml/2006/main" xmlns:w14="http://schemas.microsoft.com/office/word/2010/wordml" xmlns:w15="http://schemas.microsoft.com/office/word/2012/wordml" xmlns:wpg="http://schemas.microsoft.com/office/word/2010/wordprocessingGroup" xmlns:wpi="http://schemas.microsoft.com/office/word/2010/wordprocessingInk" xmlns:wne="http://schemas.microsoft.com/office/word/2006/wordml" xmlns:wps="http://schemas.microsoft.com/office/word/2010/wordprocessingShape" mc:Ignorable="w14 w15 wp14">
+<w:document xmlns:o="urn:schemas-microsoft-com:office:office" xmlns:r="http://schemas.openxmlformats.org/officeDocument/2006/relationships" xmlns:v="urn:schemas-microsoft-com:vml" xmlns:w="http://schemas.openxmlformats.org/wordprocessingml/2006/main" xmlns:w10="urn:schemas-microsoft-com:office:word" xmlns:wp="http://schemas.openxmlformats.org/drawingml/2006/wordprocessingDrawing" xmlns:wps="http://schemas.microsoft.com/office/word/2010/wordprocessingShape" xmlns:wpg="http://schemas.microsoft.com/office/word/2010/wordprocessingGroup" xmlns:mc="http://schemas.openxmlformats.org/markup-compatibility/2006" xmlns:wp14="http://schemas.microsoft.com/office/word/2010/wordprocessingDrawing" xmlns:w14="http://schemas.microsoft.com/office/word/2010/wordml" mc:Ignorable="w14 wp14">
   <w:body>
     <w:p>
       <w:pPr>
+        <w:pStyle w:val="Normal"/>
         <w:jc w:val="center"/>
         <w:rPr>
           <w:b/>
+          <w:b/>
           <w:lang w:val="en-US"/>
         </w:rPr>
       </w:pPr>
@@ -20,9 +22,11 @@
     </w:p>
     <w:p>
       <w:pPr>
+        <w:pStyle w:val="Normal"/>
         <w:jc w:val="center"/>
         <w:rPr>
           <w:b/>
+          <w:b/>
           <w:lang w:val="en-US"/>
         </w:rPr>
       </w:pPr>
@@ -36,6 +40,7 @@
     </w:p>
     <w:p>
       <w:pPr>
+        <w:pStyle w:val="Normal"/>
         <w:jc w:val="center"/>
         <w:rPr>
           <w:lang w:val="en-US"/>
@@ -52,20 +57,35 @@
     <w:tbl>
       <w:tblPr>
         <w:tblStyle w:val="TableGrid"/>
-        <w:tblW w:w="0" w:type="auto"/>
-        <w:tblLook w:val="04A0" w:firstRow="1" w:lastRow="0" w:firstColumn="1" w:lastColumn="0" w:noHBand="0" w:noVBand="1"/>
+        <w:tblW w:w="9010" w:type="dxa"/>
+        <w:jc w:val="left"/>
+        <w:tblInd w:w="0" w:type="dxa"/>
+        <w:tblCellMar>
+          <w:top w:w="0" w:type="dxa"/>
+          <w:left w:w="108" w:type="dxa"/>
+          <w:bottom w:w="0" w:type="dxa"/>
+          <w:right w:w="108" w:type="dxa"/>
+        </w:tblCellMar>
+        <w:tblLook w:val="04a0" w:noVBand="1" w:noHBand="0" w:lastColumn="0" w:firstColumn="1" w:lastRow="0" w:firstRow="1"/>
       </w:tblPr>
       <w:tblGrid>
         <w:gridCol w:w="4505"/>
-        <w:gridCol w:w="4505"/>
+        <w:gridCol w:w="4504"/>
       </w:tblGrid>
       <w:tr>
+        <w:trPr/>
         <w:tc>
           <w:tcPr>
             <w:tcW w:w="4505" w:type="dxa"/>
+            <w:tcBorders/>
+            <w:shd w:fill="auto" w:val="clear"/>
+            <w:tcMar>
+              <w:left w:w="108" w:type="dxa"/>
+            </w:tcMar>
           </w:tcPr>
           <w:p>
             <w:pPr>
+              <w:pStyle w:val="Normal"/>
               <w:jc w:val="both"/>
               <w:rPr>
                 <w:lang w:val="en-US"/>
@@ -80,27 +100,45 @@
           </w:p>
           <w:p>
             <w:pPr>
+              <w:pStyle w:val="Normal"/>
               <w:jc w:val="both"/>
               <w:rPr>
                 <w:lang w:val="en-US"/>
               </w:rPr>
             </w:pPr>
+            <w:r>
+              <w:rPr>
+                <w:lang w:val="en-US"/>
+              </w:rPr>
+            </w:r>
           </w:p>
           <w:p>
             <w:pPr>
+              <w:pStyle w:val="Normal"/>
               <w:jc w:val="both"/>
               <w:rPr>
                 <w:lang w:val="en-US"/>
               </w:rPr>
             </w:pPr>
+            <w:r>
+              <w:rPr>
+                <w:lang w:val="en-US"/>
+              </w:rPr>
+            </w:r>
           </w:p>
         </w:tc>
         <w:tc>
           <w:tcPr>
-            <w:tcW w:w="4505" w:type="dxa"/>
+            <w:tcW w:w="4504" w:type="dxa"/>
+            <w:tcBorders/>
+            <w:shd w:fill="auto" w:val="clear"/>
+            <w:tcMar>
+              <w:left w:w="108" w:type="dxa"/>
+            </w:tcMar>
           </w:tcPr>
           <w:p>
             <w:pPr>
+              <w:pStyle w:val="Normal"/>
               <w:jc w:val="both"/>
               <w:rPr>
                 <w:lang w:val="en-US"/>
@@ -115,21 +153,34 @@
           </w:p>
           <w:p>
             <w:pPr>
+              <w:pStyle w:val="Normal"/>
               <w:jc w:val="both"/>
               <w:rPr>
                 <w:lang w:val="en-US"/>
               </w:rPr>
             </w:pPr>
+            <w:r>
+              <w:rPr>
+                <w:lang w:val="en-US"/>
+              </w:rPr>
+            </w:r>
           </w:p>
         </w:tc>
       </w:tr>
       <w:tr>
+        <w:trPr/>
         <w:tc>
           <w:tcPr>
             <w:tcW w:w="4505" w:type="dxa"/>
+            <w:tcBorders/>
+            <w:shd w:fill="auto" w:val="clear"/>
+            <w:tcMar>
+              <w:left w:w="108" w:type="dxa"/>
+            </w:tcMar>
           </w:tcPr>
           <w:p>
             <w:pPr>
+              <w:pStyle w:val="Normal"/>
               <w:jc w:val="both"/>
               <w:rPr>
                 <w:lang w:val="en-US"/>
@@ -145,10 +196,16 @@
         </w:tc>
         <w:tc>
           <w:tcPr>
-            <w:tcW w:w="4505" w:type="dxa"/>
+            <w:tcW w:w="4504" w:type="dxa"/>
+            <w:tcBorders/>
+            <w:shd w:fill="auto" w:val="clear"/>
+            <w:tcMar>
+              <w:left w:w="108" w:type="dxa"/>
+            </w:tcMar>
           </w:tcPr>
           <w:p>
             <w:pPr>
+              <w:pStyle w:val="Normal"/>
               <w:jc w:val="both"/>
               <w:rPr>
                 <w:lang w:val="en-US"/>
@@ -163,29 +220,48 @@
           </w:p>
           <w:p>
             <w:pPr>
+              <w:pStyle w:val="Normal"/>
               <w:jc w:val="both"/>
               <w:rPr>
                 <w:lang w:val="en-US"/>
               </w:rPr>
             </w:pPr>
+            <w:r>
+              <w:rPr>
+                <w:lang w:val="en-US"/>
+              </w:rPr>
+            </w:r>
           </w:p>
           <w:p>
             <w:pPr>
+              <w:pStyle w:val="Normal"/>
               <w:jc w:val="both"/>
               <w:rPr>
                 <w:lang w:val="en-US"/>
               </w:rPr>
             </w:pPr>
+            <w:r>
+              <w:rPr>
+                <w:lang w:val="en-US"/>
+              </w:rPr>
+            </w:r>
           </w:p>
         </w:tc>
       </w:tr>
       <w:tr>
+        <w:trPr/>
         <w:tc>
           <w:tcPr>
             <w:tcW w:w="4505" w:type="dxa"/>
+            <w:tcBorders/>
+            <w:shd w:fill="auto" w:val="clear"/>
+            <w:tcMar>
+              <w:left w:w="108" w:type="dxa"/>
+            </w:tcMar>
           </w:tcPr>
           <w:p>
             <w:pPr>
+              <w:pStyle w:val="Normal"/>
               <w:jc w:val="both"/>
               <w:rPr>
                 <w:lang w:val="en-US"/>
@@ -201,10 +277,16 @@
         </w:tc>
         <w:tc>
           <w:tcPr>
-            <w:tcW w:w="4505" w:type="dxa"/>
+            <w:tcW w:w="4504" w:type="dxa"/>
+            <w:tcBorders/>
+            <w:shd w:fill="auto" w:val="clear"/>
+            <w:tcMar>
+              <w:left w:w="108" w:type="dxa"/>
+            </w:tcMar>
           </w:tcPr>
           <w:p>
             <w:pPr>
+              <w:pStyle w:val="Normal"/>
               <w:jc w:val="both"/>
               <w:rPr>
                 <w:lang w:val="en-US"/>
@@ -219,34 +301,54 @@
           </w:p>
           <w:p>
             <w:pPr>
+              <w:pStyle w:val="Normal"/>
               <w:jc w:val="both"/>
               <w:rPr>
                 <w:lang w:val="en-US"/>
               </w:rPr>
             </w:pPr>
+            <w:r>
+              <w:rPr>
+                <w:lang w:val="en-US"/>
+              </w:rPr>
+            </w:r>
           </w:p>
           <w:p>
             <w:pPr>
+              <w:pStyle w:val="Normal"/>
               <w:jc w:val="both"/>
               <w:rPr>
                 <w:lang w:val="en-US"/>
               </w:rPr>
             </w:pPr>
+            <w:r>
+              <w:rPr>
+                <w:lang w:val="en-US"/>
+              </w:rPr>
+            </w:r>
           </w:p>
         </w:tc>
       </w:tr>
     </w:tbl>
     <w:p>
       <w:pPr>
+        <w:pStyle w:val="Normal"/>
         <w:jc w:val="both"/>
         <w:rPr>
           <w:lang w:val="en-US"/>
         </w:rPr>
       </w:pPr>
-    </w:p>
-    <w:p>
-      <w:pPr>
-        <w:jc w:val="both"/>
+      <w:r>
+        <w:rPr>
+          <w:lang w:val="en-US"/>
+        </w:rPr>
+      </w:r>
+    </w:p>
+    <w:p>
+      <w:pPr>
+        <w:pStyle w:val="Normal"/>
+        <w:jc w:val="both"/>
+        <w:rPr/>
       </w:pPr>
       <w:bookmarkStart w:id="0" w:name="_GoBack"/>
       <w:bookmarkEnd w:id="0"/>
@@ -257,64 +359,97 @@
         <w:t>Question 1</w:t>
       </w:r>
       <w:r>
+        <w:rPr/>
         <w:t xml:space="preserve"> (15 marks)</w:t>
       </w:r>
     </w:p>
     <w:p>
       <w:pPr>
-        <w:jc w:val="both"/>
-      </w:pPr>
-    </w:p>
-    <w:p>
-      <w:pPr>
-        <w:jc w:val="both"/>
-      </w:pPr>
-      <w:r>
-        <w:t xml:space="preserve">My code and explanation </w:t>
-      </w:r>
-      <w:r>
-        <w:t>for the LINUX scheduler is shown below</w:t>
-      </w:r>
-      <w:r>
-        <w:t>:</w:t>
-      </w:r>
-    </w:p>
-    <w:p>
-      <w:pPr>
-        <w:jc w:val="both"/>
-      </w:pPr>
-    </w:p>
-    <w:p>
-      <w:pPr>
-        <w:jc w:val="both"/>
-      </w:pPr>
-    </w:p>
-    <w:p>
-      <w:pPr>
-        <w:jc w:val="both"/>
-      </w:pPr>
-      <w:r>
+        <w:pStyle w:val="Normal"/>
+        <w:jc w:val="both"/>
+        <w:rPr/>
+      </w:pPr>
+      <w:r>
+        <w:rPr/>
+      </w:r>
+    </w:p>
+    <w:p>
+      <w:pPr>
+        <w:pStyle w:val="Normal"/>
+        <w:jc w:val="both"/>
+        <w:rPr/>
+      </w:pPr>
+      <w:r>
+        <w:rPr/>
+        <w:t>My code and explanation for the LINUX scheduler is shown below:</w:t>
+      </w:r>
+    </w:p>
+    <w:p>
+      <w:pPr>
+        <w:pStyle w:val="Normal"/>
+        <w:jc w:val="both"/>
+        <w:rPr/>
+      </w:pPr>
+      <w:r>
+        <w:rPr/>
+      </w:r>
+    </w:p>
+    <w:p>
+      <w:pPr>
+        <w:pStyle w:val="Normal"/>
+        <w:jc w:val="both"/>
+        <w:rPr/>
+      </w:pPr>
+      <w:r>
+        <w:rPr/>
+      </w:r>
+    </w:p>
+    <w:p>
+      <w:pPr>
+        <w:pStyle w:val="Normal"/>
+        <w:jc w:val="both"/>
+        <w:rPr/>
+      </w:pPr>
+      <w:r>
+        <w:rPr/>
         <w:t>Here is a screenshot showing the output of my LINUX scheduler.</w:t>
       </w:r>
     </w:p>
     <w:p>
       <w:pPr>
-        <w:jc w:val="both"/>
-      </w:pPr>
-    </w:p>
-    <w:p>
-      <w:pPr>
-        <w:jc w:val="both"/>
-      </w:pPr>
-    </w:p>
-    <w:p>
-      <w:pPr>
-        <w:jc w:val="both"/>
-      </w:pPr>
-    </w:p>
-    <w:p>
-      <w:pPr>
-        <w:jc w:val="both"/>
+        <w:pStyle w:val="Normal"/>
+        <w:jc w:val="both"/>
+        <w:rPr/>
+      </w:pPr>
+      <w:r>
+        <w:rPr/>
+      </w:r>
+    </w:p>
+    <w:p>
+      <w:pPr>
+        <w:pStyle w:val="Normal"/>
+        <w:jc w:val="both"/>
+        <w:rPr/>
+      </w:pPr>
+      <w:r>
+        <w:rPr/>
+      </w:r>
+    </w:p>
+    <w:p>
+      <w:pPr>
+        <w:pStyle w:val="Normal"/>
+        <w:jc w:val="both"/>
+        <w:rPr/>
+      </w:pPr>
+      <w:r>
+        <w:rPr/>
+      </w:r>
+    </w:p>
+    <w:p>
+      <w:pPr>
+        <w:pStyle w:val="Normal"/>
+        <w:jc w:val="both"/>
+        <w:rPr/>
       </w:pPr>
       <w:r>
         <w:rPr>
@@ -323,48 +458,77 @@
         <w:t>Question 2</w:t>
       </w:r>
       <w:r>
+        <w:rPr/>
         <w:t xml:space="preserve"> (5 marks)</w:t>
       </w:r>
     </w:p>
     <w:p>
       <w:pPr>
-        <w:jc w:val="both"/>
-      </w:pPr>
-    </w:p>
-    <w:p>
-      <w:pPr>
-        <w:jc w:val="both"/>
-      </w:pPr>
-      <w:r>
+        <w:pStyle w:val="Normal"/>
+        <w:jc w:val="both"/>
+        <w:rPr/>
+      </w:pPr>
+      <w:r>
+        <w:rPr/>
+      </w:r>
+    </w:p>
+    <w:p>
+      <w:pPr>
+        <w:pStyle w:val="Normal"/>
+        <w:jc w:val="both"/>
+        <w:rPr/>
+      </w:pPr>
+      <w:r>
+        <w:rPr/>
         <w:t>One advantage of using array of queues:</w:t>
       </w:r>
     </w:p>
     <w:p>
       <w:pPr>
-        <w:jc w:val="both"/>
-      </w:pPr>
-    </w:p>
-    <w:p>
-      <w:pPr>
-        <w:jc w:val="both"/>
-      </w:pPr>
-      <w:r>
+        <w:pStyle w:val="Normal"/>
+        <w:jc w:val="both"/>
+        <w:rPr/>
+      </w:pPr>
+      <w:r>
+        <w:rPr/>
+      </w:r>
+    </w:p>
+    <w:p>
+      <w:pPr>
+        <w:pStyle w:val="Normal"/>
+        <w:jc w:val="both"/>
+        <w:rPr/>
+      </w:pPr>
+      <w:r>
+        <w:rPr/>
         <w:t>One disadvantage of using array of queues:</w:t>
       </w:r>
     </w:p>
     <w:p>
       <w:pPr>
-        <w:jc w:val="both"/>
-      </w:pPr>
-    </w:p>
-    <w:p>
-      <w:pPr>
-        <w:jc w:val="both"/>
-      </w:pPr>
-    </w:p>
-    <w:p>
-      <w:pPr>
-        <w:jc w:val="both"/>
+        <w:pStyle w:val="Normal"/>
+        <w:jc w:val="both"/>
+        <w:rPr/>
+      </w:pPr>
+      <w:r>
+        <w:rPr/>
+      </w:r>
+    </w:p>
+    <w:p>
+      <w:pPr>
+        <w:pStyle w:val="Normal"/>
+        <w:jc w:val="both"/>
+        <w:rPr/>
+      </w:pPr>
+      <w:r>
+        <w:rPr/>
+      </w:r>
+    </w:p>
+    <w:p>
+      <w:pPr>
+        <w:pStyle w:val="Normal"/>
+        <w:jc w:val="both"/>
+        <w:rPr/>
       </w:pPr>
       <w:r>
         <w:rPr>
@@ -373,53 +537,76 @@
         <w:t>Question 3</w:t>
       </w:r>
       <w:r>
+        <w:rPr/>
         <w:t xml:space="preserve"> (5 marks)</w:t>
       </w:r>
     </w:p>
     <w:p>
       <w:pPr>
-        <w:jc w:val="both"/>
-      </w:pPr>
-    </w:p>
-    <w:p>
-      <w:pPr>
-        <w:jc w:val="both"/>
-      </w:pPr>
-      <w:r>
-        <w:t>My pseudocode for “</w:t>
-      </w:r>
-      <w:proofErr w:type="spellStart"/>
-      <w:r>
-        <w:t>renice</w:t>
-      </w:r>
-      <w:proofErr w:type="spellEnd"/>
-      <w:r>
-        <w:t>” is shown below:</w:t>
-      </w:r>
-    </w:p>
-    <w:p>
-      <w:pPr>
-        <w:jc w:val="both"/>
-      </w:pPr>
-    </w:p>
-    <w:p>
-      <w:pPr>
-        <w:jc w:val="both"/>
-      </w:pPr>
-    </w:p>
-    <w:p>
-      <w:pPr>
-        <w:jc w:val="both"/>
-      </w:pPr>
-    </w:p>
-    <w:p>
-      <w:pPr>
-        <w:jc w:val="both"/>
-      </w:pPr>
-    </w:p>
-    <w:p>
-      <w:pPr>
-        <w:jc w:val="both"/>
+        <w:pStyle w:val="Normal"/>
+        <w:jc w:val="both"/>
+        <w:rPr/>
+      </w:pPr>
+      <w:r>
+        <w:rPr/>
+      </w:r>
+    </w:p>
+    <w:p>
+      <w:pPr>
+        <w:pStyle w:val="Normal"/>
+        <w:jc w:val="both"/>
+        <w:rPr/>
+      </w:pPr>
+      <w:r>
+        <w:rPr/>
+        <w:t>My pseudocode for “renice” is shown below:</w:t>
+      </w:r>
+    </w:p>
+    <w:p>
+      <w:pPr>
+        <w:pStyle w:val="Normal"/>
+        <w:jc w:val="both"/>
+        <w:rPr/>
+      </w:pPr>
+      <w:r>
+        <w:rPr/>
+      </w:r>
+    </w:p>
+    <w:p>
+      <w:pPr>
+        <w:pStyle w:val="Normal"/>
+        <w:jc w:val="both"/>
+        <w:rPr/>
+      </w:pPr>
+      <w:r>
+        <w:rPr/>
+      </w:r>
+    </w:p>
+    <w:p>
+      <w:pPr>
+        <w:pStyle w:val="Normal"/>
+        <w:jc w:val="both"/>
+        <w:rPr/>
+      </w:pPr>
+      <w:r>
+        <w:rPr/>
+      </w:r>
+    </w:p>
+    <w:p>
+      <w:pPr>
+        <w:pStyle w:val="Normal"/>
+        <w:jc w:val="both"/>
+        <w:rPr/>
+      </w:pPr>
+      <w:r>
+        <w:rPr/>
+      </w:r>
+    </w:p>
+    <w:p>
+      <w:pPr>
+        <w:pStyle w:val="Normal"/>
+        <w:jc w:val="both"/>
+        <w:rPr/>
       </w:pPr>
       <w:r>
         <w:rPr>
@@ -428,64 +615,326 @@
         <w:t xml:space="preserve">Question 4. </w:t>
       </w:r>
       <w:r>
+        <w:rPr/>
         <w:t>(20 marks)</w:t>
       </w:r>
     </w:p>
     <w:p>
       <w:pPr>
-        <w:jc w:val="both"/>
-      </w:pPr>
-    </w:p>
-    <w:p>
-      <w:pPr>
-        <w:jc w:val="both"/>
-      </w:pPr>
-      <w:r>
+        <w:pStyle w:val="Normal"/>
+        <w:jc w:val="both"/>
+        <w:rPr/>
+      </w:pPr>
+      <w:r>
+        <w:rPr/>
+      </w:r>
+    </w:p>
+    <w:p>
+      <w:pPr>
+        <w:pStyle w:val="Normal"/>
+        <w:jc w:val="both"/>
+        <w:rPr/>
+      </w:pPr>
+      <w:r>
+        <w:rPr/>
         <w:t>My code and explanation for the RMS scheduler is shown below:</w:t>
       </w:r>
     </w:p>
     <w:p>
       <w:pPr>
-        <w:jc w:val="both"/>
-      </w:pPr>
-    </w:p>
-    <w:p>
-      <w:pPr>
-        <w:jc w:val="both"/>
-      </w:pPr>
-      <w:r>
+        <w:pStyle w:val="Normal"/>
+        <w:jc w:val="both"/>
+        <w:rPr/>
+      </w:pPr>
+      <w:r>
+        <w:rPr/>
+        <w:t>(The explanation is shown in the comments)</w:t>
+      </w:r>
+    </w:p>
+    <w:p>
+      <w:pPr>
+        <w:pStyle w:val="Normal"/>
+        <w:jc w:val="both"/>
+        <w:rPr/>
+      </w:pPr>
+      <w:r>
+        <w:rPr/>
         <w:t>Here is my screenshot of my RMS scheduler running:</w:t>
       </w:r>
     </w:p>
     <w:p>
       <w:pPr>
-        <w:jc w:val="both"/>
-      </w:pPr>
-    </w:p>
-    <w:p>
-      <w:pPr>
-        <w:rPr>
-          <w:b/>
-        </w:rPr>
-      </w:pPr>
-      <w:r>
-        <w:rPr>
-          <w:b/>
-        </w:rPr>
+        <w:pStyle w:val="Normal"/>
+        <w:jc w:val="both"/>
+        <w:rPr/>
+      </w:pPr>
+      <w:r>
+        <w:rPr/>
+        <w:drawing>
+          <wp:anchor behindDoc="0" distT="0" distB="0" distL="0" distR="0" simplePos="0" locked="0" layoutInCell="1" allowOverlap="1" relativeHeight="2">
+            <wp:simplePos x="0" y="0"/>
+            <wp:positionH relativeFrom="column">
+              <wp:posOffset>29210</wp:posOffset>
+            </wp:positionH>
+            <wp:positionV relativeFrom="paragraph">
+              <wp:posOffset>47625</wp:posOffset>
+            </wp:positionV>
+            <wp:extent cx="5731510" cy="4429125"/>
+            <wp:effectExtent l="0" t="0" r="0" b="0"/>
+            <wp:wrapTopAndBottom/>
+            <wp:docPr id="1" name="Image1" descr=""/>
+            <wp:cNvGraphicFramePr>
+              <a:graphicFrameLocks xmlns:a="http://schemas.openxmlformats.org/drawingml/2006/main" noChangeAspect="1"/>
+            </wp:cNvGraphicFramePr>
+            <a:graphic xmlns:a="http://schemas.openxmlformats.org/drawingml/2006/main">
+              <a:graphicData uri="http://schemas.openxmlformats.org/drawingml/2006/picture">
+                <pic:pic xmlns:pic="http://schemas.openxmlformats.org/drawingml/2006/picture">
+                  <pic:nvPicPr>
+                    <pic:cNvPr id="1" name="Image1" descr=""/>
+                    <pic:cNvPicPr>
+                      <a:picLocks noChangeAspect="1" noChangeArrowheads="1"/>
+                    </pic:cNvPicPr>
+                  </pic:nvPicPr>
+                  <pic:blipFill>
+                    <a:blip r:embed="rId2"/>
+                    <a:stretch>
+                      <a:fillRect/>
+                    </a:stretch>
+                  </pic:blipFill>
+                  <pic:spPr bwMode="auto">
+                    <a:xfrm>
+                      <a:off x="0" y="0"/>
+                      <a:ext cx="5731510" cy="4429125"/>
+                    </a:xfrm>
+                    <a:prstGeom prst="rect">
+                      <a:avLst/>
+                    </a:prstGeom>
+                  </pic:spPr>
+                </pic:pic>
+              </a:graphicData>
+            </a:graphic>
+          </wp:anchor>
+        </w:drawing>
+        <w:drawing>
+          <wp:anchor behindDoc="0" distT="0" distB="0" distL="0" distR="0" simplePos="0" locked="0" layoutInCell="1" allowOverlap="1" relativeHeight="3">
+            <wp:simplePos x="0" y="0"/>
+            <wp:positionH relativeFrom="column">
+              <wp:posOffset>76835</wp:posOffset>
+            </wp:positionH>
+            <wp:positionV relativeFrom="paragraph">
+              <wp:posOffset>4514215</wp:posOffset>
+            </wp:positionV>
+            <wp:extent cx="5850255" cy="3342005"/>
+            <wp:effectExtent l="0" t="0" r="0" b="0"/>
+            <wp:wrapTopAndBottom/>
+            <wp:docPr id="2" name="Image2" descr=""/>
+            <wp:cNvGraphicFramePr>
+              <a:graphicFrameLocks xmlns:a="http://schemas.openxmlformats.org/drawingml/2006/main" noChangeAspect="1"/>
+            </wp:cNvGraphicFramePr>
+            <a:graphic xmlns:a="http://schemas.openxmlformats.org/drawingml/2006/main">
+              <a:graphicData uri="http://schemas.openxmlformats.org/drawingml/2006/picture">
+                <pic:pic xmlns:pic="http://schemas.openxmlformats.org/drawingml/2006/picture">
+                  <pic:nvPicPr>
+                    <pic:cNvPr id="2" name="Image2" descr=""/>
+                    <pic:cNvPicPr>
+                      <a:picLocks noChangeAspect="1" noChangeArrowheads="1"/>
+                    </pic:cNvPicPr>
+                  </pic:nvPicPr>
+                  <pic:blipFill>
+                    <a:blip r:embed="rId3"/>
+                    <a:stretch>
+                      <a:fillRect/>
+                    </a:stretch>
+                  </pic:blipFill>
+                  <pic:spPr bwMode="auto">
+                    <a:xfrm>
+                      <a:off x="0" y="0"/>
+                      <a:ext cx="5850255" cy="3342005"/>
+                    </a:xfrm>
+                    <a:prstGeom prst="rect">
+                      <a:avLst/>
+                    </a:prstGeom>
+                  </pic:spPr>
+                </pic:pic>
+              </a:graphicData>
+            </a:graphic>
+          </wp:anchor>
+        </w:drawing>
+      </w:r>
+    </w:p>
+    <w:p>
+      <w:pPr>
+        <w:pStyle w:val="Normal"/>
+        <w:rPr>
+          <w:b/>
+          <w:b/>
+        </w:rPr>
+      </w:pPr>
+      <w:r>
+        <w:rPr>
+          <w:b/>
+        </w:rPr>
+      </w:r>
+      <w:r>
         <w:br w:type="page"/>
       </w:r>
     </w:p>
     <w:p>
       <w:pPr>
-        <w:jc w:val="both"/>
-        <w:rPr>
-          <w:b/>
-        </w:rPr>
-      </w:pPr>
-    </w:p>
-    <w:p>
-      <w:pPr>
-        <w:jc w:val="both"/>
+        <w:pStyle w:val="Normal"/>
+        <w:jc w:val="both"/>
+        <w:rPr>
+          <w:b/>
+          <w:b/>
+        </w:rPr>
+      </w:pPr>
+      <w:r>
+        <w:rPr>
+          <w:b/>
+        </w:rPr>
+        <w:drawing>
+          <wp:anchor behindDoc="0" distT="0" distB="0" distL="0" distR="0" simplePos="0" locked="0" layoutInCell="1" allowOverlap="1" relativeHeight="4">
+            <wp:simplePos x="0" y="0"/>
+            <wp:positionH relativeFrom="column">
+              <wp:posOffset>-86360</wp:posOffset>
+            </wp:positionH>
+            <wp:positionV relativeFrom="paragraph">
+              <wp:posOffset>88900</wp:posOffset>
+            </wp:positionV>
+            <wp:extent cx="5253990" cy="3127375"/>
+            <wp:effectExtent l="0" t="0" r="0" b="0"/>
+            <wp:wrapTopAndBottom/>
+            <wp:docPr id="3" name="Image3" descr=""/>
+            <wp:cNvGraphicFramePr>
+              <a:graphicFrameLocks xmlns:a="http://schemas.openxmlformats.org/drawingml/2006/main" noChangeAspect="1"/>
+            </wp:cNvGraphicFramePr>
+            <a:graphic xmlns:a="http://schemas.openxmlformats.org/drawingml/2006/main">
+              <a:graphicData uri="http://schemas.openxmlformats.org/drawingml/2006/picture">
+                <pic:pic xmlns:pic="http://schemas.openxmlformats.org/drawingml/2006/picture">
+                  <pic:nvPicPr>
+                    <pic:cNvPr id="3" name="Image3" descr=""/>
+                    <pic:cNvPicPr>
+                      <a:picLocks noChangeAspect="1" noChangeArrowheads="1"/>
+                    </pic:cNvPicPr>
+                  </pic:nvPicPr>
+                  <pic:blipFill>
+                    <a:blip r:embed="rId4"/>
+                    <a:stretch>
+                      <a:fillRect/>
+                    </a:stretch>
+                  </pic:blipFill>
+                  <pic:spPr bwMode="auto">
+                    <a:xfrm>
+                      <a:off x="0" y="0"/>
+                      <a:ext cx="5253990" cy="3127375"/>
+                    </a:xfrm>
+                    <a:prstGeom prst="rect">
+                      <a:avLst/>
+                    </a:prstGeom>
+                  </pic:spPr>
+                </pic:pic>
+              </a:graphicData>
+            </a:graphic>
+          </wp:anchor>
+        </w:drawing>
+      </w:r>
+    </w:p>
+    <w:p>
+      <w:pPr>
+        <w:pStyle w:val="Normal"/>
+        <w:jc w:val="both"/>
+        <w:rPr>
+          <w:b/>
+          <w:b/>
+        </w:rPr>
+      </w:pPr>
+      <w:r>
+        <w:rPr>
+          <w:b/>
+        </w:rPr>
+      </w:r>
+    </w:p>
+    <w:p>
+      <w:pPr>
+        <w:pStyle w:val="Normal"/>
+        <w:jc w:val="both"/>
+        <w:rPr>
+          <w:b/>
+          <w:b/>
+        </w:rPr>
+      </w:pPr>
+      <w:r>
+        <w:rPr>
+          <w:b/>
+        </w:rPr>
+        <w:drawing>
+          <wp:anchor behindDoc="0" distT="0" distB="0" distL="0" distR="0" simplePos="0" locked="0" layoutInCell="1" allowOverlap="1" relativeHeight="6">
+            <wp:simplePos x="0" y="0"/>
+            <wp:positionH relativeFrom="column">
+              <wp:posOffset>146050</wp:posOffset>
+            </wp:positionH>
+            <wp:positionV relativeFrom="paragraph">
+              <wp:posOffset>150495</wp:posOffset>
+            </wp:positionV>
+            <wp:extent cx="2741295" cy="4598035"/>
+            <wp:effectExtent l="0" t="0" r="0" b="0"/>
+            <wp:wrapTopAndBottom/>
+            <wp:docPr id="4" name="Image4" descr=""/>
+            <wp:cNvGraphicFramePr>
+              <a:graphicFrameLocks xmlns:a="http://schemas.openxmlformats.org/drawingml/2006/main" noChangeAspect="1"/>
+            </wp:cNvGraphicFramePr>
+            <a:graphic xmlns:a="http://schemas.openxmlformats.org/drawingml/2006/main">
+              <a:graphicData uri="http://schemas.openxmlformats.org/drawingml/2006/picture">
+                <pic:pic xmlns:pic="http://schemas.openxmlformats.org/drawingml/2006/picture">
+                  <pic:nvPicPr>
+                    <pic:cNvPr id="4" name="Image4" descr=""/>
+                    <pic:cNvPicPr>
+                      <a:picLocks noChangeAspect="1" noChangeArrowheads="1"/>
+                    </pic:cNvPicPr>
+                  </pic:nvPicPr>
+                  <pic:blipFill>
+                    <a:blip r:embed="rId5"/>
+                    <a:srcRect l="0" t="8568" r="46362" b="2110"/>
+                    <a:stretch>
+                      <a:fillRect/>
+                    </a:stretch>
+                  </pic:blipFill>
+                  <pic:spPr bwMode="auto">
+                    <a:xfrm>
+                      <a:off x="0" y="0"/>
+                      <a:ext cx="2741295" cy="4598035"/>
+                    </a:xfrm>
+                    <a:prstGeom prst="rect">
+                      <a:avLst/>
+                    </a:prstGeom>
+                  </pic:spPr>
+                </pic:pic>
+              </a:graphicData>
+            </a:graphic>
+          </wp:anchor>
+        </w:drawing>
+      </w:r>
+    </w:p>
+    <w:p>
+      <w:pPr>
+        <w:pStyle w:val="Normal"/>
+        <w:jc w:val="both"/>
+        <w:rPr>
+          <w:b/>
+          <w:b/>
+        </w:rPr>
+      </w:pPr>
+      <w:r>
+        <w:rPr>
+          <w:b/>
+        </w:rPr>
+      </w:r>
+    </w:p>
+    <w:p>
+      <w:pPr>
+        <w:pStyle w:val="Normal"/>
+        <w:jc w:val="both"/>
+        <w:rPr/>
       </w:pPr>
       <w:r>
         <w:rPr>
@@ -494,69 +943,140 @@
         <w:t>Question 5.</w:t>
       </w:r>
       <w:r>
+        <w:rPr/>
         <w:t xml:space="preserve"> (5 marks)</w:t>
       </w:r>
     </w:p>
     <w:p>
       <w:pPr>
-        <w:jc w:val="both"/>
-      </w:pPr>
-    </w:p>
-    <w:p>
-      <w:pPr>
-        <w:jc w:val="both"/>
-      </w:pPr>
-      <w:r>
+        <w:pStyle w:val="Normal"/>
+        <w:jc w:val="both"/>
+        <w:rPr/>
+      </w:pPr>
+      <w:r>
+        <w:rPr/>
+      </w:r>
+    </w:p>
+    <w:p>
+      <w:pPr>
+        <w:pStyle w:val="Normal"/>
+        <w:jc w:val="both"/>
+        <w:rPr/>
+      </w:pPr>
+      <w:r>
+        <w:rPr/>
         <w:t>CPU Utilization using the formula is:</w:t>
       </w:r>
     </w:p>
     <w:p>
       <w:pPr>
-        <w:jc w:val="both"/>
-      </w:pPr>
-    </w:p>
-    <w:p>
-      <w:pPr>
-        <w:jc w:val="both"/>
-      </w:pPr>
-      <w:r>
-        <w:t xml:space="preserve">CPU Utilization by </w:t>
-      </w:r>
-      <w:proofErr w:type="gramStart"/>
-      <w:r>
-        <w:t>counting  cycles</w:t>
-      </w:r>
-      <w:proofErr w:type="gramEnd"/>
-      <w:r>
-        <w:t xml:space="preserve"> is:</w:t>
-      </w:r>
-    </w:p>
-    <w:p>
-      <w:pPr>
-        <w:jc w:val="both"/>
-      </w:pPr>
-    </w:p>
-    <w:p>
-      <w:pPr>
-        <w:jc w:val="both"/>
-      </w:pPr>
-      <w:r>
-        <w:t>They are/are not the same (choose one). This is why:</w:t>
-      </w:r>
-    </w:p>
-    <w:p>
-      <w:pPr>
-        <w:jc w:val="both"/>
-      </w:pPr>
-    </w:p>
-    <w:p>
-      <w:pPr>
-        <w:jc w:val="both"/>
-      </w:pPr>
-    </w:p>
-    <w:p>
-      <w:pPr>
-        <w:jc w:val="both"/>
+        <w:pStyle w:val="Normal"/>
+        <w:jc w:val="both"/>
+        <w:rPr/>
+      </w:pPr>
+      <w:r>
+        <w:rPr/>
+        <w:t>1/4+2/8+3/12 = ¾ = 0.75</w:t>
+      </w:r>
+    </w:p>
+    <w:p>
+      <w:pPr>
+        <w:pStyle w:val="Normal"/>
+        <w:jc w:val="both"/>
+        <w:rPr/>
+      </w:pPr>
+      <w:r>
+        <w:rPr/>
+      </w:r>
+    </w:p>
+    <w:p>
+      <w:pPr>
+        <w:pStyle w:val="Normal"/>
+        <w:jc w:val="both"/>
+        <w:rPr/>
+      </w:pPr>
+      <w:r>
+        <w:rPr/>
+        <w:t>CPU Utilization by counting  cycles is:</w:t>
+      </w:r>
+    </w:p>
+    <w:p>
+      <w:pPr>
+        <w:pStyle w:val="Normal"/>
+        <w:jc w:val="both"/>
+        <w:rPr/>
+      </w:pPr>
+      <w:r>
+        <w:rPr/>
+        <w:t>36 cycles execute a process and 11 cycles does not run anything. So:</w:t>
+      </w:r>
+    </w:p>
+    <w:p>
+      <w:pPr>
+        <w:pStyle w:val="Normal"/>
+        <w:jc w:val="both"/>
+        <w:rPr/>
+      </w:pPr>
+      <w:r>
+        <w:rPr/>
+        <w:t>36/47 = 0.766</w:t>
+      </w:r>
+    </w:p>
+    <w:p>
+      <w:pPr>
+        <w:pStyle w:val="Normal"/>
+        <w:jc w:val="both"/>
+        <w:rPr/>
+      </w:pPr>
+      <w:r>
+        <w:rPr/>
+      </w:r>
+    </w:p>
+    <w:p>
+      <w:pPr>
+        <w:pStyle w:val="Normal"/>
+        <w:jc w:val="both"/>
+        <w:rPr/>
+      </w:pPr>
+      <w:r>
+        <w:rPr/>
+        <w:t xml:space="preserve">They are </w:t>
+      </w:r>
+      <w:r>
+        <w:rPr/>
+        <w:t>roughly</w:t>
+      </w:r>
+      <w:r>
+        <w:rPr/>
+        <w:t xml:space="preserve"> the same. This is why:</w:t>
+      </w:r>
+    </w:p>
+    <w:p>
+      <w:pPr>
+        <w:pStyle w:val="Normal"/>
+        <w:jc w:val="both"/>
+        <w:rPr/>
+      </w:pPr>
+      <w:r>
+        <w:rPr/>
+        <w:t>???</w:t>
+      </w:r>
+    </w:p>
+    <w:p>
+      <w:pPr>
+        <w:pStyle w:val="Normal"/>
+        <w:jc w:val="both"/>
+        <w:rPr/>
+      </w:pPr>
+      <w:r>
+        <w:rPr/>
+      </w:r>
+    </w:p>
+    <w:p>
+      <w:pPr>
+        <w:pStyle w:val="Normal"/>
+        <w:jc w:val="both"/>
+        <w:rPr/>
       </w:pPr>
       <w:r>
         <w:rPr>
@@ -565,48 +1085,77 @@
         <w:t>Question 6.</w:t>
       </w:r>
       <w:r>
+        <w:rPr/>
         <w:t xml:space="preserve"> (10 marks)</w:t>
       </w:r>
     </w:p>
     <w:p>
       <w:pPr>
-        <w:jc w:val="both"/>
-      </w:pPr>
-    </w:p>
-    <w:p>
-      <w:pPr>
-        <w:jc w:val="both"/>
-      </w:pPr>
-      <w:r>
+        <w:pStyle w:val="Normal"/>
+        <w:jc w:val="both"/>
+        <w:rPr/>
+      </w:pPr>
+      <w:r>
+        <w:rPr/>
+      </w:r>
+    </w:p>
+    <w:p>
+      <w:pPr>
+        <w:pStyle w:val="Normal"/>
+        <w:jc w:val="both"/>
+        <w:rPr/>
+      </w:pPr>
+      <w:r>
+        <w:rPr/>
         <w:t>My modifications to turn this into an EDF scheduler are:</w:t>
       </w:r>
     </w:p>
     <w:p>
       <w:pPr>
-        <w:jc w:val="both"/>
-      </w:pPr>
-    </w:p>
-    <w:p>
-      <w:pPr>
-        <w:jc w:val="both"/>
-      </w:pPr>
-    </w:p>
-    <w:p>
-      <w:pPr>
-        <w:jc w:val="both"/>
-      </w:pPr>
-      <w:r>
+        <w:pStyle w:val="Normal"/>
+        <w:jc w:val="both"/>
+        <w:rPr/>
+      </w:pPr>
+      <w:r>
+        <w:rPr/>
+      </w:r>
+    </w:p>
+    <w:p>
+      <w:pPr>
+        <w:pStyle w:val="Normal"/>
+        <w:jc w:val="both"/>
+        <w:rPr/>
+      </w:pPr>
+      <w:r>
+        <w:rPr/>
+      </w:r>
+    </w:p>
+    <w:p>
+      <w:pPr>
+        <w:pStyle w:val="Normal"/>
+        <w:jc w:val="both"/>
+        <w:rPr/>
+      </w:pPr>
+      <w:r>
+        <w:rPr/>
         <w:t>Sketch modifications and write down pseudocode for how to modify the RMS scheduler you have built into an EDF scheduler. You do not have to build the EDF scheduler, only explain in as much detail as possible how you can convert your RMS scheduler into an EDF scheduler.</w:t>
       </w:r>
     </w:p>
     <w:p>
       <w:pPr>
-        <w:jc w:val="both"/>
-      </w:pPr>
-    </w:p>
-    <w:p>
-      <w:pPr>
-        <w:jc w:val="both"/>
+        <w:pStyle w:val="Normal"/>
+        <w:jc w:val="both"/>
+        <w:rPr/>
+      </w:pPr>
+      <w:r>
+        <w:rPr/>
+      </w:r>
+    </w:p>
+    <w:p>
+      <w:pPr>
+        <w:pStyle w:val="Normal"/>
+        <w:jc w:val="both"/>
+        <w:rPr/>
       </w:pPr>
       <w:r>
         <w:rPr>
@@ -615,48 +1164,101 @@
         <w:t>Question 7.</w:t>
       </w:r>
       <w:r>
+        <w:rPr/>
         <w:t xml:space="preserve"> (2 marks)</w:t>
       </w:r>
     </w:p>
     <w:p>
       <w:pPr>
-        <w:jc w:val="both"/>
-      </w:pPr>
-    </w:p>
-    <w:p>
-      <w:pPr>
-        <w:jc w:val="both"/>
-      </w:pPr>
-      <w:r>
-        <w:t xml:space="preserve">This is the output </w:t>
-      </w:r>
-      <w:proofErr w:type="gramStart"/>
-      <w:r>
-        <w:t>of  my</w:t>
-      </w:r>
-      <w:proofErr w:type="gramEnd"/>
-      <w:r>
-        <w:t xml:space="preserve"> RMS scheduler with missed deadlines:</w:t>
-      </w:r>
-    </w:p>
-    <w:p>
-      <w:pPr>
-        <w:jc w:val="both"/>
-      </w:pPr>
-    </w:p>
-    <w:p>
-      <w:pPr>
-        <w:jc w:val="both"/>
-      </w:pPr>
-    </w:p>
-    <w:p>
-      <w:pPr>
-        <w:jc w:val="both"/>
-      </w:pPr>
-    </w:p>
-    <w:p>
-      <w:pPr>
-        <w:jc w:val="both"/>
+        <w:pStyle w:val="Normal"/>
+        <w:jc w:val="both"/>
+        <w:rPr/>
+      </w:pPr>
+      <w:r>
+        <w:rPr/>
+        <w:t>This is the output of  my RMS scheduler with missed deadlines:</w:t>
+      </w:r>
+    </w:p>
+    <w:p>
+      <w:pPr>
+        <w:pStyle w:val="Normal"/>
+        <w:jc w:val="both"/>
+        <w:rPr/>
+      </w:pPr>
+      <w:r>
+        <w:rPr/>
+        <w:drawing>
+          <wp:anchor behindDoc="0" distT="0" distB="0" distL="0" distR="0" simplePos="0" locked="0" layoutInCell="1" allowOverlap="1" relativeHeight="5">
+            <wp:simplePos x="0" y="0"/>
+            <wp:positionH relativeFrom="column">
+              <wp:posOffset>194310</wp:posOffset>
+            </wp:positionH>
+            <wp:positionV relativeFrom="paragraph">
+              <wp:posOffset>17780</wp:posOffset>
+            </wp:positionV>
+            <wp:extent cx="3764915" cy="4521200"/>
+            <wp:effectExtent l="0" t="0" r="0" b="0"/>
+            <wp:wrapTopAndBottom/>
+            <wp:docPr id="5" name="Image5" descr=""/>
+            <wp:cNvGraphicFramePr>
+              <a:graphicFrameLocks xmlns:a="http://schemas.openxmlformats.org/drawingml/2006/main" noChangeAspect="1"/>
+            </wp:cNvGraphicFramePr>
+            <a:graphic xmlns:a="http://schemas.openxmlformats.org/drawingml/2006/main">
+              <a:graphicData uri="http://schemas.openxmlformats.org/drawingml/2006/picture">
+                <pic:pic xmlns:pic="http://schemas.openxmlformats.org/drawingml/2006/picture">
+                  <pic:nvPicPr>
+                    <pic:cNvPr id="5" name="Image5" descr=""/>
+                    <pic:cNvPicPr>
+                      <a:picLocks noChangeAspect="1" noChangeArrowheads="1"/>
+                    </pic:cNvPicPr>
+                  </pic:nvPicPr>
+                  <pic:blipFill>
+                    <a:blip r:embed="rId6"/>
+                    <a:stretch>
+                      <a:fillRect/>
+                    </a:stretch>
+                  </pic:blipFill>
+                  <pic:spPr bwMode="auto">
+                    <a:xfrm>
+                      <a:off x="0" y="0"/>
+                      <a:ext cx="3764915" cy="4521200"/>
+                    </a:xfrm>
+                    <a:prstGeom prst="rect">
+                      <a:avLst/>
+                    </a:prstGeom>
+                  </pic:spPr>
+                </pic:pic>
+              </a:graphicData>
+            </a:graphic>
+          </wp:anchor>
+        </w:drawing>
+      </w:r>
+    </w:p>
+    <w:p>
+      <w:pPr>
+        <w:pStyle w:val="Normal"/>
+        <w:jc w:val="both"/>
+        <w:rPr/>
+      </w:pPr>
+      <w:r>
+        <w:rPr/>
+      </w:r>
+    </w:p>
+    <w:p>
+      <w:pPr>
+        <w:pStyle w:val="Normal"/>
+        <w:jc w:val="both"/>
+        <w:rPr/>
+      </w:pPr>
+      <w:r>
+        <w:rPr/>
+      </w:r>
+    </w:p>
+    <w:p>
+      <w:pPr>
+        <w:pStyle w:val="Normal"/>
+        <w:jc w:val="both"/>
+        <w:rPr/>
       </w:pPr>
       <w:r>
         <w:rPr>
@@ -665,173 +1267,327 @@
         <w:t xml:space="preserve">Question 8. </w:t>
       </w:r>
       <w:r>
+        <w:rPr/>
         <w:t>(8 marks)</w:t>
       </w:r>
     </w:p>
     <w:p>
       <w:pPr>
-        <w:jc w:val="both"/>
-      </w:pPr>
-    </w:p>
-    <w:p>
-      <w:pPr>
-        <w:jc w:val="both"/>
-      </w:pPr>
-      <w:r>
+        <w:pStyle w:val="Normal"/>
+        <w:jc w:val="both"/>
+        <w:rPr/>
+      </w:pPr>
+      <w:r>
+        <w:rPr/>
+      </w:r>
+    </w:p>
+    <w:p>
+      <w:pPr>
+        <w:pStyle w:val="Normal"/>
+        <w:jc w:val="both"/>
+        <w:rPr/>
+      </w:pPr>
+      <w:r>
+        <w:rPr/>
         <w:t>CPU utilization (using the utilization formula) is:</w:t>
       </w:r>
     </w:p>
     <w:p>
       <w:pPr>
-        <w:jc w:val="both"/>
-      </w:pPr>
-    </w:p>
-    <w:p>
-      <w:pPr>
-        <w:jc w:val="both"/>
-      </w:pPr>
-    </w:p>
-    <w:p>
-      <w:pPr>
-        <w:jc w:val="both"/>
-      </w:pPr>
-    </w:p>
-    <w:p>
-      <w:pPr>
-        <w:jc w:val="both"/>
-      </w:pPr>
-    </w:p>
-    <w:p>
-      <w:pPr>
-        <w:jc w:val="both"/>
-      </w:pPr>
-      <w:r>
-        <w:t xml:space="preserve">Here is my </w:t>
-      </w:r>
-      <w:proofErr w:type="spellStart"/>
-      <w:r>
-        <w:t>Criticial</w:t>
-      </w:r>
-      <w:proofErr w:type="spellEnd"/>
-      <w:r>
-        <w:t xml:space="preserve"> Instance Analysis (CIA) of the 3 processes:</w:t>
-      </w:r>
-    </w:p>
-    <w:p>
-      <w:pPr>
-        <w:jc w:val="both"/>
-      </w:pPr>
-    </w:p>
-    <w:p>
-      <w:pPr>
-        <w:jc w:val="both"/>
-      </w:pPr>
-    </w:p>
-    <w:p>
-      <w:pPr>
-        <w:jc w:val="both"/>
-      </w:pPr>
-    </w:p>
-    <w:p>
-      <w:pPr>
-        <w:jc w:val="both"/>
-      </w:pPr>
-      <w:r>
+        <w:pStyle w:val="Normal"/>
+        <w:jc w:val="both"/>
+        <w:rPr/>
+      </w:pPr>
+      <w:r>
+        <w:rPr/>
+        <w:t>1/3 +2/6 +3/8 = 25/24 = ~1.04</w:t>
+      </w:r>
+    </w:p>
+    <w:p>
+      <w:pPr>
+        <w:pStyle w:val="Normal"/>
+        <w:jc w:val="both"/>
+        <w:rPr/>
+      </w:pPr>
+      <w:r>
+        <w:rPr/>
+      </w:r>
+    </w:p>
+    <w:p>
+      <w:pPr>
+        <w:pStyle w:val="Normal"/>
+        <w:jc w:val="both"/>
+        <w:rPr/>
+      </w:pPr>
+      <w:r>
+        <w:rPr/>
+      </w:r>
+    </w:p>
+    <w:p>
+      <w:pPr>
+        <w:pStyle w:val="Normal"/>
+        <w:jc w:val="both"/>
+        <w:rPr/>
+      </w:pPr>
+      <w:r>
+        <w:rPr/>
+      </w:r>
+    </w:p>
+    <w:p>
+      <w:pPr>
+        <w:pStyle w:val="Normal"/>
+        <w:jc w:val="both"/>
+        <w:rPr/>
+      </w:pPr>
+      <w:r>
+        <w:rPr/>
+        <w:t>Here is my Criticial Instance Analysis (CIA) of the 3 processes:</w:t>
+      </w:r>
+    </w:p>
+    <w:p>
+      <w:pPr>
+        <w:pStyle w:val="Normal"/>
+        <w:jc w:val="both"/>
+        <w:rPr>
+          <w:position w:val="0"/>
+          <w:sz w:val="24"/>
+          <w:vertAlign w:val="baseline"/>
+        </w:rPr>
+      </w:pPr>
+      <w:r>
+        <w:rPr/>
+        <w:object>
+          <v:shape id="ole_rId7" style="width:256.05pt;height:91.4pt" o:ole="">
+            <v:imagedata r:id="rId8" o:title=""/>
+          </v:shape>
+          <o:OLEObject Type="Embed" ProgID="Excel.Sheet.12" ShapeID="ole_rId7" DrawAspect="Content" ObjectID="_444980238" r:id="rId7"/>
+        </w:object>
+      </w:r>
+    </w:p>
+    <w:p>
+      <w:pPr>
+        <w:pStyle w:val="Normal"/>
+        <w:jc w:val="both"/>
+        <w:rPr>
+          <w:position w:val="0"/>
+          <w:sz w:val="24"/>
+          <w:vertAlign w:val="baseline"/>
+        </w:rPr>
+      </w:pPr>
+      <w:r>
+        <w:rPr/>
+      </w:r>
+    </w:p>
+    <w:p>
+      <w:pPr>
+        <w:pStyle w:val="Normal"/>
+        <w:jc w:val="both"/>
+        <w:rPr>
+          <w:position w:val="0"/>
+          <w:sz w:val="24"/>
+          <w:vertAlign w:val="baseline"/>
+        </w:rPr>
+      </w:pPr>
+      <w:r>
+        <w:rPr/>
+      </w:r>
+    </w:p>
+    <w:p>
+      <w:pPr>
+        <w:pStyle w:val="Normal"/>
+        <w:jc w:val="both"/>
+        <w:rPr>
+          <w:position w:val="0"/>
+          <w:sz w:val="24"/>
+          <w:vertAlign w:val="baseline"/>
+        </w:rPr>
+      </w:pPr>
+      <w:r>
+        <w:rPr/>
+      </w:r>
+    </w:p>
+    <w:p>
+      <w:pPr>
+        <w:pStyle w:val="Normal"/>
+        <w:jc w:val="both"/>
+        <w:rPr>
+          <w:position w:val="0"/>
+          <w:sz w:val="24"/>
+          <w:vertAlign w:val="baseline"/>
+        </w:rPr>
+      </w:pPr>
+      <w:r>
+        <w:rPr/>
+      </w:r>
+    </w:p>
+    <w:p>
+      <w:pPr>
+        <w:pStyle w:val="Normal"/>
+        <w:jc w:val="both"/>
+        <w:rPr/>
+      </w:pPr>
+      <w:r>
+        <w:rPr/>
+      </w:r>
+    </w:p>
+    <w:p>
+      <w:pPr>
+        <w:pStyle w:val="Normal"/>
+        <w:jc w:val="both"/>
+        <w:rPr/>
+      </w:pPr>
+      <w:r>
+        <w:rPr/>
+      </w:r>
+    </w:p>
+    <w:p>
+      <w:pPr>
+        <w:pStyle w:val="Normal"/>
+        <w:jc w:val="both"/>
+        <w:rPr/>
+      </w:pPr>
+      <w:r>
+        <w:rPr/>
         <w:t>Based on CPU utilization and CIA we have missed deadlines because:</w:t>
       </w:r>
     </w:p>
     <w:p>
       <w:pPr>
-        <w:jc w:val="both"/>
-      </w:pPr>
-    </w:p>
-    <w:p>
-      <w:pPr>
-        <w:jc w:val="both"/>
-      </w:pPr>
-    </w:p>
-    <w:p>
-      <w:pPr>
-        <w:jc w:val="both"/>
-      </w:pPr>
-    </w:p>
-    <w:p>
-      <w:pPr>
-        <w:jc w:val="both"/>
-      </w:pPr>
-    </w:p>
-    <w:p>
-      <w:pPr>
-        <w:jc w:val="both"/>
-      </w:pPr>
-      <w:r>
+        <w:pStyle w:val="Normal"/>
+        <w:jc w:val="both"/>
+        <w:rPr/>
+      </w:pPr>
+      <w:r>
+        <w:rPr/>
+      </w:r>
+    </w:p>
+    <w:p>
+      <w:pPr>
+        <w:pStyle w:val="Normal"/>
+        <w:jc w:val="both"/>
+        <w:rPr/>
+      </w:pPr>
+      <w:r>
+        <w:rPr/>
+        <w:t>the final value S</w:t>
+      </w:r>
+      <w:r>
+        <w:rPr>
+          <w:vertAlign w:val="subscript"/>
+        </w:rPr>
+        <w:t>3,F</w:t>
+      </w:r>
+      <w:r>
+        <w:rPr>
+          <w:position w:val="0"/>
+          <w:sz w:val="24"/>
+          <w:vertAlign w:val="baseline"/>
+        </w:rPr>
+        <w:t xml:space="preserve"> is equal to 11 which is larger than P</w:t>
+      </w:r>
+      <w:r>
+        <w:rPr>
+          <w:vertAlign w:val="subscript"/>
+        </w:rPr>
+        <w:t>3</w:t>
+      </w:r>
+      <w:r>
+        <w:rPr>
+          <w:position w:val="0"/>
+          <w:sz w:val="24"/>
+          <w:vertAlign w:val="baseline"/>
+        </w:rPr>
+        <w:t xml:space="preserve"> = 8 so P3 will miss is deadline.</w:t>
+      </w:r>
+    </w:p>
+    <w:p>
+      <w:pPr>
+        <w:pStyle w:val="Normal"/>
+        <w:jc w:val="both"/>
+        <w:rPr/>
+      </w:pPr>
+      <w:r>
+        <w:rPr/>
+      </w:r>
+    </w:p>
+    <w:p>
+      <w:pPr>
+        <w:pStyle w:val="Normal"/>
+        <w:jc w:val="both"/>
+        <w:rPr/>
+      </w:pPr>
+      <w:r>
+        <w:rPr/>
+      </w:r>
+    </w:p>
+    <w:p>
+      <w:pPr>
+        <w:pStyle w:val="Normal"/>
+        <w:jc w:val="both"/>
+        <w:rPr/>
+      </w:pPr>
+      <w:r>
+        <w:rPr/>
         <w:t>TOTAL:</w:t>
-      </w:r>
-      <w:r>
         <w:tab/>
-      </w:r>
-      <w:r>
         <w:tab/>
-      </w:r>
-      <w:r>
         <w:tab/>
-      </w:r>
-      <w:r>
         <w:tab/>
-      </w:r>
-      <w:r>
         <w:tab/>
-      </w:r>
-      <w:r>
         <w:tab/>
-      </w:r>
-      <w:r>
         <w:tab/>
         <w:t>_________________________ / 70</w:t>
       </w:r>
     </w:p>
     <w:p>
       <w:pPr>
-        <w:jc w:val="both"/>
-        <w:rPr>
-          <w:lang w:val="en-US"/>
-        </w:rPr>
-      </w:pPr>
+        <w:pStyle w:val="Normal"/>
+        <w:jc w:val="both"/>
+        <w:rPr/>
+      </w:pPr>
+      <w:r>
+        <w:rPr/>
+      </w:r>
     </w:p>
     <w:sectPr>
-      <w:pgSz w:w="11900" w:h="16840"/>
-      <w:pgMar w:top="1440" w:right="1440" w:bottom="1440" w:left="1440" w:header="708" w:footer="708" w:gutter="0"/>
-      <w:cols w:space="708"/>
-      <w:docGrid w:linePitch="360"/>
+      <w:type w:val="nextPage"/>
+      <w:pgSz w:w="11906" w:h="16838"/>
+      <w:pgMar w:left="1440" w:right="1440" w:header="0" w:top="1440" w:footer="0" w:bottom="1440" w:gutter="0"/>
+      <w:pgNumType w:fmt="decimal"/>
+      <w:formProt w:val="false"/>
+      <w:textDirection w:val="lrTb"/>
+      <w:docGrid w:type="default" w:linePitch="360" w:charSpace="4294961151"/>
     </w:sectPr>
   </w:body>
 </w:document>
 </file>
 
 <file path=word/styles.xml><?xml version="1.0" encoding="utf-8"?>
-<w:styles xmlns:mc="http://schemas.openxmlformats.org/markup-compatibility/2006" xmlns:r="http://schemas.openxmlformats.org/officeDocument/2006/relationships" xmlns:w="http://schemas.openxmlformats.org/wordprocessingml/2006/main" xmlns:w14="http://schemas.microsoft.com/office/word/2010/wordml" xmlns:w15="http://schemas.microsoft.com/office/word/2012/wordml" mc:Ignorable="w14 w15">
+<w:styles xmlns:w="http://schemas.openxmlformats.org/wordprocessingml/2006/main" xmlns:w14="http://schemas.microsoft.com/office/word/2010/wordml" xmlns:mc="http://schemas.openxmlformats.org/markup-compatibility/2006" mc:Ignorable="w14">
   <w:docDefaults>
     <w:rPrDefault>
       <w:rPr>
-        <w:rFonts w:asciiTheme="minorHAnsi" w:eastAsiaTheme="minorHAnsi" w:hAnsiTheme="minorHAnsi" w:cstheme="minorBidi"/>
+        <w:rFonts w:ascii="Calibri" w:hAnsi="Calibri" w:eastAsia="Calibri" w:cs="" w:asciiTheme="minorHAnsi" w:cstheme="minorBidi" w:eastAsiaTheme="minorHAnsi" w:hAnsiTheme="minorHAnsi"/>
         <w:sz w:val="24"/>
         <w:szCs w:val="24"/>
         <w:lang w:val="en-GB" w:eastAsia="en-US" w:bidi="ar-SA"/>
       </w:rPr>
     </w:rPrDefault>
-    <w:pPrDefault/>
+    <w:pPrDefault>
+      <w:pPr/>
+    </w:pPrDefault>
   </w:docDefaults>
   <w:latentStyles w:defLockedState="0" w:defUIPriority="99" w:defSemiHidden="0" w:defUnhideWhenUsed="0" w:defQFormat="0" w:count="380">
     <w:lsdException w:name="Normal" w:uiPriority="0" w:qFormat="1"/>
     <w:lsdException w:name="heading 1" w:uiPriority="9" w:qFormat="1"/>
-    <w:lsdException w:name="heading 2" w:semiHidden="1" w:uiPriority="9" w:unhideWhenUsed="1" w:qFormat="1"/>
-    <w:lsdException w:name="heading 3" w:semiHidden="1" w:uiPriority="9" w:unhideWhenUsed="1" w:qFormat="1"/>
-    <w:lsdException w:name="heading 4" w:semiHidden="1" w:uiPriority="9" w:unhideWhenUsed="1" w:qFormat="1"/>
-    <w:lsdException w:name="heading 5" w:semiHidden="1" w:uiPriority="9" w:unhideWhenUsed="1" w:qFormat="1"/>
-    <w:lsdException w:name="heading 6" w:semiHidden="1" w:uiPriority="9" w:unhideWhenUsed="1" w:qFormat="1"/>
-    <w:lsdException w:name="heading 7" w:semiHidden="1" w:uiPriority="9" w:unhideWhenUsed="1" w:qFormat="1"/>
-    <w:lsdException w:name="heading 8" w:semiHidden="1" w:uiPriority="9" w:unhideWhenUsed="1" w:qFormat="1"/>
-    <w:lsdException w:name="heading 9" w:semiHidden="1" w:uiPriority="9" w:unhideWhenUsed="1" w:qFormat="1"/>
+    <w:lsdException w:name="heading 2" w:uiPriority="9" w:semiHidden="1" w:unhideWhenUsed="1" w:qFormat="1"/>
+    <w:lsdException w:name="heading 3" w:uiPriority="9" w:semiHidden="1" w:unhideWhenUsed="1" w:qFormat="1"/>
+    <w:lsdException w:name="heading 4" w:uiPriority="9" w:semiHidden="1" w:unhideWhenUsed="1" w:qFormat="1"/>
+    <w:lsdException w:name="heading 5" w:uiPriority="9" w:semiHidden="1" w:unhideWhenUsed="1" w:qFormat="1"/>
+    <w:lsdException w:name="heading 6" w:uiPriority="9" w:semiHidden="1" w:unhideWhenUsed="1" w:qFormat="1"/>
+    <w:lsdException w:name="heading 7" w:uiPriority="9" w:semiHidden="1" w:unhideWhenUsed="1" w:qFormat="1"/>
+    <w:lsdException w:name="heading 8" w:uiPriority="9" w:semiHidden="1" w:unhideWhenUsed="1" w:qFormat="1"/>
+    <w:lsdException w:name="heading 9" w:uiPriority="9" w:semiHidden="1" w:unhideWhenUsed="1" w:qFormat="1"/>
     <w:lsdException w:name="index 1" w:semiHidden="1" w:unhideWhenUsed="1"/>
     <w:lsdException w:name="index 2" w:semiHidden="1" w:unhideWhenUsed="1"/>
     <w:lsdException w:name="index 3" w:semiHidden="1" w:unhideWhenUsed="1"/>
@@ -841,22 +1597,22 @@
     <w:lsdException w:name="index 7" w:semiHidden="1" w:unhideWhenUsed="1"/>
     <w:lsdException w:name="index 8" w:semiHidden="1" w:unhideWhenUsed="1"/>
     <w:lsdException w:name="index 9" w:semiHidden="1" w:unhideWhenUsed="1"/>
-    <w:lsdException w:name="toc 1" w:semiHidden="1" w:uiPriority="39" w:unhideWhenUsed="1"/>
-    <w:lsdException w:name="toc 2" w:semiHidden="1" w:uiPriority="39" w:unhideWhenUsed="1"/>
-    <w:lsdException w:name="toc 3" w:semiHidden="1" w:uiPriority="39" w:unhideWhenUsed="1"/>
-    <w:lsdException w:name="toc 4" w:semiHidden="1" w:uiPriority="39" w:unhideWhenUsed="1"/>
-    <w:lsdException w:name="toc 5" w:semiHidden="1" w:uiPriority="39" w:unhideWhenUsed="1"/>
-    <w:lsdException w:name="toc 6" w:semiHidden="1" w:uiPriority="39" w:unhideWhenUsed="1"/>
-    <w:lsdException w:name="toc 7" w:semiHidden="1" w:uiPriority="39" w:unhideWhenUsed="1"/>
-    <w:lsdException w:name="toc 8" w:semiHidden="1" w:uiPriority="39" w:unhideWhenUsed="1"/>
-    <w:lsdException w:name="toc 9" w:semiHidden="1" w:uiPriority="39" w:unhideWhenUsed="1"/>
+    <w:lsdException w:name="toc 1" w:uiPriority="39" w:semiHidden="1" w:unhideWhenUsed="1"/>
+    <w:lsdException w:name="toc 2" w:uiPriority="39" w:semiHidden="1" w:unhideWhenUsed="1"/>
+    <w:lsdException w:name="toc 3" w:uiPriority="39" w:semiHidden="1" w:unhideWhenUsed="1"/>
+    <w:lsdException w:name="toc 4" w:uiPriority="39" w:semiHidden="1" w:unhideWhenUsed="1"/>
+    <w:lsdException w:name="toc 5" w:uiPriority="39" w:semiHidden="1" w:unhideWhenUsed="1"/>
+    <w:lsdException w:name="toc 6" w:uiPriority="39" w:semiHidden="1" w:unhideWhenUsed="1"/>
+    <w:lsdException w:name="toc 7" w:uiPriority="39" w:semiHidden="1" w:unhideWhenUsed="1"/>
+    <w:lsdException w:name="toc 8" w:uiPriority="39" w:semiHidden="1" w:unhideWhenUsed="1"/>
+    <w:lsdException w:name="toc 9" w:uiPriority="39" w:semiHidden="1" w:unhideWhenUsed="1"/>
     <w:lsdException w:name="Normal Indent" w:semiHidden="1" w:unhideWhenUsed="1"/>
     <w:lsdException w:name="footnote text" w:semiHidden="1" w:unhideWhenUsed="1"/>
     <w:lsdException w:name="annotation text" w:semiHidden="1" w:unhideWhenUsed="1"/>
     <w:lsdException w:name="header" w:semiHidden="1" w:unhideWhenUsed="1"/>
     <w:lsdException w:name="footer" w:semiHidden="1" w:unhideWhenUsed="1"/>
     <w:lsdException w:name="index heading" w:semiHidden="1" w:unhideWhenUsed="1"/>
-    <w:lsdException w:name="caption" w:semiHidden="1" w:uiPriority="35" w:unhideWhenUsed="1" w:qFormat="1"/>
+    <w:lsdException w:name="caption" w:uiPriority="35" w:semiHidden="1" w:unhideWhenUsed="1" w:qFormat="1"/>
     <w:lsdException w:name="table of figures" w:semiHidden="1" w:unhideWhenUsed="1"/>
     <w:lsdException w:name="envelope address" w:semiHidden="1" w:unhideWhenUsed="1"/>
     <w:lsdException w:name="envelope return" w:semiHidden="1" w:unhideWhenUsed="1"/>
@@ -887,7 +1643,7 @@
     <w:lsdException w:name="Title" w:uiPriority="10" w:qFormat="1"/>
     <w:lsdException w:name="Closing" w:semiHidden="1" w:unhideWhenUsed="1"/>
     <w:lsdException w:name="Signature" w:semiHidden="1" w:unhideWhenUsed="1"/>
-    <w:lsdException w:name="Default Paragraph Font" w:semiHidden="1" w:uiPriority="1" w:unhideWhenUsed="1"/>
+    <w:lsdException w:name="Default Paragraph Font" w:uiPriority="1" w:semiHidden="1" w:unhideWhenUsed="1"/>
     <w:lsdException w:name="Body Text" w:semiHidden="1" w:unhideWhenUsed="1"/>
     <w:lsdException w:name="Body Text Indent" w:semiHidden="1" w:unhideWhenUsed="1"/>
     <w:lsdException w:name="List Continue" w:semiHidden="1" w:unhideWhenUsed="1"/>
@@ -1096,8 +1852,8 @@
     <w:lsdException w:name="Subtle Reference" w:uiPriority="31" w:qFormat="1"/>
     <w:lsdException w:name="Intense Reference" w:uiPriority="32" w:qFormat="1"/>
     <w:lsdException w:name="Book Title" w:uiPriority="33" w:qFormat="1"/>
-    <w:lsdException w:name="Bibliography" w:semiHidden="1" w:uiPriority="37" w:unhideWhenUsed="1"/>
-    <w:lsdException w:name="TOC Heading" w:semiHidden="1" w:uiPriority="39" w:unhideWhenUsed="1" w:qFormat="1"/>
+    <w:lsdException w:name="Bibliography" w:uiPriority="37" w:semiHidden="1" w:unhideWhenUsed="1"/>
+    <w:lsdException w:name="TOC Heading" w:uiPriority="39" w:semiHidden="1" w:unhideWhenUsed="1" w:qFormat="1"/>
     <w:lsdException w:name="Plain Table 1" w:uiPriority="41"/>
     <w:lsdException w:name="Plain Table 2" w:uiPriority="42"/>
     <w:lsdException w:name="Plain Table 3" w:uiPriority="43"/>
@@ -1203,15 +1959,94 @@
     <w:lsdException w:name="List Table 6 Colorful Accent 6" w:uiPriority="51"/>
     <w:lsdException w:name="List Table 7 Colorful Accent 6" w:uiPriority="52"/>
   </w:latentStyles>
-  <w:style w:type="paragraph" w:default="1" w:styleId="Normal">
+  <w:style w:type="paragraph" w:styleId="Normal" w:default="1">
     <w:name w:val="Normal"/>
     <w:qFormat/>
+    <w:pPr>
+      <w:widowControl/>
+      <w:bidi w:val="0"/>
+      <w:jc w:val="left"/>
+    </w:pPr>
+    <w:rPr>
+      <w:rFonts w:ascii="Calibri" w:hAnsi="Calibri" w:eastAsia="Calibri" w:cs="" w:asciiTheme="minorHAnsi" w:cstheme="minorBidi" w:eastAsiaTheme="minorHAnsi" w:hAnsiTheme="minorHAnsi"/>
+      <w:color w:val="auto"/>
+      <w:sz w:val="24"/>
+      <w:szCs w:val="24"/>
+      <w:lang w:val="en-GB" w:eastAsia="en-US" w:bidi="ar-SA"/>
+    </w:rPr>
   </w:style>
-  <w:style w:type="character" w:default="1" w:styleId="DefaultParagraphFont">
+  <w:style w:type="character" w:styleId="DefaultParagraphFont" w:default="1">
     <w:name w:val="Default Paragraph Font"/>
     <w:uiPriority w:val="1"/>
     <w:semiHidden/>
     <w:unhideWhenUsed/>
+    <w:qFormat/>
+    <w:rPr/>
+  </w:style>
+  <w:style w:type="paragraph" w:styleId="Heading">
+    <w:name w:val="Heading"/>
+    <w:basedOn w:val="Normal"/>
+    <w:next w:val="TextBody"/>
+    <w:qFormat/>
+    <w:pPr>
+      <w:keepNext/>
+      <w:spacing w:before="240" w:after="120"/>
+    </w:pPr>
+    <w:rPr>
+      <w:rFonts w:ascii="Liberation Sans" w:hAnsi="Liberation Sans" w:eastAsia="Noto Sans CJK SC Regular" w:cs="FreeSans"/>
+      <w:sz w:val="28"/>
+      <w:szCs w:val="28"/>
+    </w:rPr>
+  </w:style>
+  <w:style w:type="paragraph" w:styleId="TextBody">
+    <w:name w:val="Body Text"/>
+    <w:basedOn w:val="Normal"/>
+    <w:pPr>
+      <w:spacing w:lineRule="auto" w:line="288" w:before="0" w:after="140"/>
+    </w:pPr>
+    <w:rPr/>
+  </w:style>
+  <w:style w:type="paragraph" w:styleId="List">
+    <w:name w:val="List"/>
+    <w:basedOn w:val="TextBody"/>
+    <w:pPr/>
+    <w:rPr>
+      <w:rFonts w:cs="FreeSans"/>
+    </w:rPr>
+  </w:style>
+  <w:style w:type="paragraph" w:styleId="Caption">
+    <w:name w:val="Caption"/>
+    <w:basedOn w:val="Normal"/>
+    <w:qFormat/>
+    <w:pPr>
+      <w:suppressLineNumbers/>
+      <w:spacing w:before="120" w:after="120"/>
+    </w:pPr>
+    <w:rPr>
+      <w:rFonts w:cs="FreeSans"/>
+      <w:i/>
+      <w:iCs/>
+      <w:sz w:val="24"/>
+      <w:szCs w:val="24"/>
+    </w:rPr>
+  </w:style>
+  <w:style w:type="paragraph" w:styleId="Index">
+    <w:name w:val="Index"/>
+    <w:basedOn w:val="Normal"/>
+    <w:qFormat/>
+    <w:pPr>
+      <w:suppressLineNumbers/>
+    </w:pPr>
+    <w:rPr>
+      <w:rFonts w:cs="FreeSans"/>
+    </w:rPr>
+  </w:style>
+  <w:style w:type="numbering" w:styleId="NoList" w:default="1">
+    <w:name w:val="No List"/>
+    <w:uiPriority w:val="99"/>
+    <w:semiHidden/>
+    <w:unhideWhenUsed/>
+    <w:qFormat/>
   </w:style>
   <w:style w:type="table" w:default="1" w:styleId="TableNormal">
     <w:name w:val="Normal Table"/>
@@ -1228,26 +2063,20 @@
       </w:tblCellMar>
     </w:tblPr>
   </w:style>
-  <w:style w:type="numbering" w:default="1" w:styleId="NoList">
-    <w:name w:val="No List"/>
-    <w:uiPriority w:val="99"/>
-    <w:semiHidden/>
-    <w:unhideWhenUsed/>
-  </w:style>
   <w:style w:type="table" w:styleId="TableGrid">
     <w:name w:val="Table Grid"/>
     <w:basedOn w:val="TableNormal"/>
     <w:uiPriority w:val="39"/>
-    <w:rsid w:val="00162A46"/>
+    <w:rsid w:val="00162a46"/>
     <w:tblPr>
       <w:tblInd w:w="0" w:type="dxa"/>
       <w:tblBorders>
-        <w:top w:val="single" w:sz="4" w:space="0" w:color="auto"/>
-        <w:left w:val="single" w:sz="4" w:space="0" w:color="auto"/>
-        <w:bottom w:val="single" w:sz="4" w:space="0" w:color="auto"/>
-        <w:right w:val="single" w:sz="4" w:space="0" w:color="auto"/>
-        <w:insideH w:val="single" w:sz="4" w:space="0" w:color="auto"/>
-        <w:insideV w:val="single" w:sz="4" w:space="0" w:color="auto"/>
+        <w:top w:val="single" w:color="auto" w:sz="4" w:space="0"/>
+        <w:left w:val="single" w:color="auto" w:sz="4" w:space="0"/>
+        <w:bottom w:val="single" w:color="auto" w:sz="4" w:space="0"/>
+        <w:right w:val="single" w:color="auto" w:sz="4" w:space="0"/>
+        <w:insideH w:val="single" w:color="auto" w:sz="4" w:space="0"/>
+        <w:insideV w:val="single" w:color="auto" w:sz="4" w:space="0"/>
       </w:tblBorders>
       <w:tblCellMar>
         <w:top w:w="0" w:type="dxa"/>

</xml_diff>